<commit_message>
Se agregaron los ejercicios FORTUNE y FORTUNE-COWSAY
</commit_message>
<xml_diff>
--- a/Entrega2/Practica Intro a la Informática.docx
+++ b/Entrega2/Practica Intro a la Informática.docx
@@ -4,15 +4,7 @@
   <w:body>
     <w:p>
       <w:r>
-        <w:t xml:space="preserve">Practica </w:t>
-      </w:r>
-      <w:proofErr w:type="spellStart"/>
-      <w:r>
-        <w:t>Intro</w:t>
-      </w:r>
-      <w:proofErr w:type="spellEnd"/>
-      <w:r>
-        <w:t xml:space="preserve"> a la Informática:</w:t>
+        <w:t>Practica Intro a la Informática:</w:t>
       </w:r>
     </w:p>
     <w:p>
@@ -82,29 +74,8 @@
         </w:rPr>
       </w:pPr>
       <w:r>
-        <w:t xml:space="preserve">2 comando TOP: estimo que significa: </w:t>
-      </w:r>
-      <w:proofErr w:type="spellStart"/>
-      <w:r>
-        <w:t>tree</w:t>
-      </w:r>
-      <w:proofErr w:type="spellEnd"/>
-      <w:r>
-        <w:t xml:space="preserve"> </w:t>
-      </w:r>
-      <w:proofErr w:type="spellStart"/>
-      <w:r>
-        <w:t>of</w:t>
-      </w:r>
-      <w:proofErr w:type="spellEnd"/>
-      <w:r>
-        <w:t xml:space="preserve"> </w:t>
-      </w:r>
-      <w:proofErr w:type="spellStart"/>
-      <w:r>
-        <w:t>process</w:t>
-      </w:r>
-      <w:proofErr w:type="spellEnd"/>
+        <w:t>2 comando TOP: estimo que significa: tree of process</w:t>
+      </w:r>
     </w:p>
     <w:p>
       <w:r>
@@ -169,21 +140,8 @@
     <w:p>
       <w:r>
         <w:lastRenderedPageBreak/>
-        <w:t xml:space="preserve">3 </w:t>
-      </w:r>
-      <w:proofErr w:type="spellStart"/>
-      <w:r>
-        <w:t>cowsay</w:t>
-      </w:r>
-      <w:proofErr w:type="spellEnd"/>
-      <w:r>
-        <w:t xml:space="preserve">: </w:t>
-      </w:r>
-      <w:proofErr w:type="gramStart"/>
-      <w:r>
-        <w:t>HOLA MUNDO!</w:t>
-      </w:r>
-      <w:proofErr w:type="gramEnd"/>
+        <w:t>3 cowsay: HOLA MUNDO!</w:t>
+      </w:r>
     </w:p>
     <w:p>
       <w:r>
@@ -244,6 +202,134 @@
     <w:p>
       <w:r>
         <w:t>En Resumen, vemos que los dos primeros comandos utilizados son similares a las funciones de Windows, el explorador de archivos y el monitor de procesos, en cuando al  tercer comando, bastante simpático, no le encuentro una relación directa con Windows, si parece ser un programa con una función que recibe un parámetro a través del usuario, lo que imprime la vaca y  a esta le suma dicho mensaje.</w:t>
+      </w:r>
+    </w:p>
+    <w:p/>
+    <w:p>
+      <w:r>
+        <w:t>4) fortune</w:t>
+      </w:r>
+      <w:r>
+        <w:t>:</w:t>
+      </w:r>
+    </w:p>
+    <w:p>
+      <w:r>
+        <w:rPr>
+          <w:noProof/>
+        </w:rPr>
+        <w:drawing>
+          <wp:inline distT="0" distB="0" distL="0" distR="0" wp14:anchorId="4BBF63E1" wp14:editId="1E98C41D">
+            <wp:extent cx="3330223" cy="2497667"/>
+            <wp:effectExtent l="0" t="0" r="3810" b="0"/>
+            <wp:docPr id="4" name="Imagen 4"/>
+            <wp:cNvGraphicFramePr>
+              <a:graphicFrameLocks xmlns:a="http://schemas.openxmlformats.org/drawingml/2006/main" noChangeAspect="1"/>
+            </wp:cNvGraphicFramePr>
+            <a:graphic xmlns:a="http://schemas.openxmlformats.org/drawingml/2006/main">
+              <a:graphicData uri="http://schemas.openxmlformats.org/drawingml/2006/picture">
+                <pic:pic xmlns:pic="http://schemas.openxmlformats.org/drawingml/2006/picture">
+                  <pic:nvPicPr>
+                    <pic:cNvPr id="0" name="Picture 1"/>
+                    <pic:cNvPicPr>
+                      <a:picLocks noChangeAspect="1" noChangeArrowheads="1"/>
+                    </pic:cNvPicPr>
+                  </pic:nvPicPr>
+                  <pic:blipFill>
+                    <a:blip r:embed="rId7">
+                      <a:extLst>
+                        <a:ext uri="{28A0092B-C50C-407E-A947-70E740481C1C}">
+                          <a14:useLocalDpi xmlns:a14="http://schemas.microsoft.com/office/drawing/2010/main" val="0"/>
+                        </a:ext>
+                      </a:extLst>
+                    </a:blip>
+                    <a:srcRect/>
+                    <a:stretch>
+                      <a:fillRect/>
+                    </a:stretch>
+                  </pic:blipFill>
+                  <pic:spPr bwMode="auto">
+                    <a:xfrm>
+                      <a:off x="0" y="0"/>
+                      <a:ext cx="3345175" cy="2508881"/>
+                    </a:xfrm>
+                    <a:prstGeom prst="rect">
+                      <a:avLst/>
+                    </a:prstGeom>
+                    <a:noFill/>
+                    <a:ln>
+                      <a:noFill/>
+                    </a:ln>
+                  </pic:spPr>
+                </pic:pic>
+              </a:graphicData>
+            </a:graphic>
+          </wp:inline>
+        </w:drawing>
+      </w:r>
+    </w:p>
+    <w:p>
+      <w:r>
+        <w:lastRenderedPageBreak/>
+        <w:t>5)</w:t>
+      </w:r>
+      <w:r>
+        <w:t xml:space="preserve"> fortune | cowsay:</w:t>
+      </w:r>
+    </w:p>
+    <w:p>
+      <w:r>
+        <w:rPr>
+          <w:noProof/>
+        </w:rPr>
+        <w:drawing>
+          <wp:inline distT="0" distB="0" distL="0" distR="0" wp14:anchorId="3DF5EB0E" wp14:editId="4CB6267B">
+            <wp:extent cx="5400040" cy="4050030"/>
+            <wp:effectExtent l="0" t="0" r="0" b="7620"/>
+            <wp:docPr id="5" name="Imagen 5" descr="Texto&#10;&#10;Descripción generada automáticamente"/>
+            <wp:cNvGraphicFramePr>
+              <a:graphicFrameLocks xmlns:a="http://schemas.openxmlformats.org/drawingml/2006/main" noChangeAspect="1"/>
+            </wp:cNvGraphicFramePr>
+            <a:graphic xmlns:a="http://schemas.openxmlformats.org/drawingml/2006/main">
+              <a:graphicData uri="http://schemas.openxmlformats.org/drawingml/2006/picture">
+                <pic:pic xmlns:pic="http://schemas.openxmlformats.org/drawingml/2006/picture">
+                  <pic:nvPicPr>
+                    <pic:cNvPr id="5" name="Imagen 5" descr="Texto&#10;&#10;Descripción generada automáticamente"/>
+                    <pic:cNvPicPr>
+                      <a:picLocks noChangeAspect="1" noChangeArrowheads="1"/>
+                    </pic:cNvPicPr>
+                  </pic:nvPicPr>
+                  <pic:blipFill>
+                    <a:blip r:embed="rId8">
+                      <a:extLst>
+                        <a:ext uri="{28A0092B-C50C-407E-A947-70E740481C1C}">
+                          <a14:useLocalDpi xmlns:a14="http://schemas.microsoft.com/office/drawing/2010/main" val="0"/>
+                        </a:ext>
+                      </a:extLst>
+                    </a:blip>
+                    <a:srcRect/>
+                    <a:stretch>
+                      <a:fillRect/>
+                    </a:stretch>
+                  </pic:blipFill>
+                  <pic:spPr bwMode="auto">
+                    <a:xfrm>
+                      <a:off x="0" y="0"/>
+                      <a:ext cx="5400040" cy="4050030"/>
+                    </a:xfrm>
+                    <a:prstGeom prst="rect">
+                      <a:avLst/>
+                    </a:prstGeom>
+                    <a:noFill/>
+                    <a:ln>
+                      <a:noFill/>
+                    </a:ln>
+                  </pic:spPr>
+                </pic:pic>
+              </a:graphicData>
+            </a:graphic>
+          </wp:inline>
+        </w:drawing>
       </w:r>
     </w:p>
     <w:sectPr>

</xml_diff>